<commit_message>
The architecture of computing systems Update. Finished the assignment.
</commit_message>
<xml_diff>
--- a/Year1/Semester1/Basic skills in a foreign language/Assignments/Intro Huma Stefan.docx
+++ b/Year1/Semester1/Basic skills in a foreign language/Assignments/Intro Huma Stefan.docx
@@ -670,25 +670,14 @@
         </w:rPr>
         <w:t>“</w:t>
       </w:r>
-      <w:proofErr w:type="gramStart"/>
-      <w:r>
-        <w:rPr>
-          <w:rFonts w:ascii="Times New Roman" w:hAnsi="Times New Roman" w:cs="Times New Roman"/>
-          <w:color w:val="000000"/>
-          <w:sz w:val="28"/>
-          <w:szCs w:val="28"/>
-        </w:rPr>
-        <w:t>Tell</w:t>
-      </w:r>
-      <w:proofErr w:type="gramEnd"/>
-      <w:r>
-        <w:rPr>
-          <w:rFonts w:ascii="Times New Roman" w:hAnsi="Times New Roman" w:cs="Times New Roman"/>
-          <w:color w:val="000000"/>
-          <w:sz w:val="28"/>
-          <w:szCs w:val="28"/>
-        </w:rPr>
-        <w:t xml:space="preserve"> him to land. That's an order!</w:t>
+      <w:r>
+        <w:rPr>
+          <w:rFonts w:ascii="Times New Roman" w:hAnsi="Times New Roman" w:cs="Times New Roman"/>
+          <w:color w:val="000000"/>
+          <w:sz w:val="28"/>
+          <w:szCs w:val="28"/>
+        </w:rPr>
+        <w:t>Tell him to land. That's an order!</w:t>
       </w:r>
       <w:r>
         <w:rPr>
@@ -961,42 +950,18 @@
           <w:szCs w:val="28"/>
         </w:rPr>
         <w:lastRenderedPageBreak/>
-        <w:t xml:space="preserve">b). Commander Mike </w:t>
-      </w:r>
-      <w:proofErr w:type="gramStart"/>
-      <w:r>
-        <w:rPr>
-          <w:rFonts w:ascii="Times New Roman" w:hAnsi="Times New Roman" w:cs="Times New Roman"/>
-          <w:b/>
-          <w:bCs/>
-          <w:color w:val="000000"/>
-          <w:sz w:val="28"/>
-          <w:szCs w:val="28"/>
-        </w:rPr>
-        <w:t>Metcalf</w:t>
-      </w:r>
-      <w:r>
-        <w:rPr>
-          <w:rFonts w:ascii="Times New Roman" w:hAnsi="Times New Roman" w:cs="Times New Roman"/>
-          <w:b/>
-          <w:bCs/>
-          <w:color w:val="000000"/>
-          <w:sz w:val="28"/>
-          <w:szCs w:val="28"/>
-        </w:rPr>
-        <w:t xml:space="preserve">  “</w:t>
-      </w:r>
-      <w:proofErr w:type="gramEnd"/>
-      <w:r>
-        <w:rPr>
-          <w:rFonts w:ascii="Times New Roman" w:hAnsi="Times New Roman" w:cs="Times New Roman"/>
-          <w:b/>
-          <w:bCs/>
-          <w:color w:val="000000"/>
-          <w:sz w:val="28"/>
-          <w:szCs w:val="28"/>
-        </w:rPr>
-        <w:t>Viper”</w:t>
+        <w:t>b). Commander Mike Metcalf</w:t>
+      </w:r>
+      <w:r>
+        <w:rPr>
+          <w:rFonts w:ascii="Times New Roman" w:hAnsi="Times New Roman" w:cs="Times New Roman"/>
+          <w:b/>
+          <w:bCs/>
+          <w:color w:val="000000"/>
+          <w:sz w:val="28"/>
+          <w:szCs w:val="28"/>
+        </w:rPr>
+        <w:t xml:space="preserve">  “Viper”</w:t>
       </w:r>
     </w:p>
     <w:p>
@@ -1107,27 +1072,7 @@
           <w:sz w:val="28"/>
           <w:szCs w:val="28"/>
         </w:rPr>
-        <w:t xml:space="preserve">he is seen a tough person like Stinger but as the film </w:t>
-      </w:r>
-      <w:proofErr w:type="gramStart"/>
-      <w:r>
-        <w:rPr>
-          <w:rFonts w:ascii="Times New Roman" w:hAnsi="Times New Roman" w:cs="Times New Roman"/>
-          <w:color w:val="000000"/>
-          <w:sz w:val="28"/>
-          <w:szCs w:val="28"/>
-        </w:rPr>
-        <w:t>progresses</w:t>
-      </w:r>
-      <w:proofErr w:type="gramEnd"/>
-      <w:r>
-        <w:rPr>
-          <w:rFonts w:ascii="Times New Roman" w:hAnsi="Times New Roman" w:cs="Times New Roman"/>
-          <w:color w:val="000000"/>
-          <w:sz w:val="28"/>
-          <w:szCs w:val="28"/>
-        </w:rPr>
-        <w:t xml:space="preserve"> we can see his emphatic side as he seems to like Maverick.</w:t>
+        <w:t>he is seen a tough person like Stinger but as the film progresses we can see his emphatic side as he seems to like Maverick.</w:t>
       </w:r>
     </w:p>
     <w:p>
@@ -1177,29 +1122,7 @@
           <w:szCs w:val="28"/>
           <w:shd w:val="clear" w:color="auto" w:fill="FFFFFF"/>
         </w:rPr>
-        <w:t xml:space="preserve"> one day as Maverick pays a visit to Viper's </w:t>
-      </w:r>
-      <w:proofErr w:type="gramStart"/>
-      <w:r>
-        <w:rPr>
-          <w:rFonts w:ascii="Times New Roman" w:hAnsi="Times New Roman" w:cs="Times New Roman"/>
-          <w:color w:val="3A3A3A"/>
-          <w:sz w:val="28"/>
-          <w:szCs w:val="28"/>
-          <w:shd w:val="clear" w:color="auto" w:fill="FFFFFF"/>
-        </w:rPr>
-        <w:t>house</w:t>
-      </w:r>
-      <w:proofErr w:type="gramEnd"/>
-      <w:r>
-        <w:rPr>
-          <w:rFonts w:ascii="Times New Roman" w:hAnsi="Times New Roman" w:cs="Times New Roman"/>
-          <w:color w:val="3A3A3A"/>
-          <w:sz w:val="28"/>
-          <w:szCs w:val="28"/>
-          <w:shd w:val="clear" w:color="auto" w:fill="FFFFFF"/>
-        </w:rPr>
-        <w:t xml:space="preserve"> he tells him about knowing his father and the truth about what really happened to him despite the information about the incident being classified</w:t>
+        <w:t xml:space="preserve"> one day as Maverick pays a visit to Viper's house he tells him about knowing his father and the truth about what really happened to him despite the information about the incident being classified</w:t>
       </w:r>
       <w:r>
         <w:rPr>
@@ -1279,29 +1202,7 @@
           <w:szCs w:val="28"/>
           <w:shd w:val="clear" w:color="auto" w:fill="FFFFFF"/>
         </w:rPr>
-        <w:t xml:space="preserve">that he would get his R.I.O. when he got there and in case he didn't he tells him to that he would fly with </w:t>
-      </w:r>
-      <w:proofErr w:type="gramStart"/>
-      <w:r>
-        <w:rPr>
-          <w:rFonts w:ascii="Times New Roman" w:hAnsi="Times New Roman" w:cs="Times New Roman"/>
-          <w:color w:val="3A3A3A"/>
-          <w:sz w:val="28"/>
-          <w:szCs w:val="28"/>
-          <w:shd w:val="clear" w:color="auto" w:fill="FFFFFF"/>
-        </w:rPr>
-        <w:t>him :</w:t>
-      </w:r>
-      <w:proofErr w:type="gramEnd"/>
-      <w:r>
-        <w:rPr>
-          <w:rFonts w:ascii="Times New Roman" w:hAnsi="Times New Roman" w:cs="Times New Roman"/>
-          <w:color w:val="3A3A3A"/>
-          <w:sz w:val="28"/>
-          <w:szCs w:val="28"/>
-          <w:shd w:val="clear" w:color="auto" w:fill="FFFFFF"/>
-        </w:rPr>
-        <w:t xml:space="preserve"> “</w:t>
+        <w:t>that he would get his R.I.O. when he got there and in case he didn't he tells him to that he would fly with him : “</w:t>
       </w:r>
       <w:r>
         <w:rPr>
@@ -2004,29 +1905,7 @@
           <w:szCs w:val="28"/>
           <w:shd w:val="clear" w:color="auto" w:fill="FFFFFF"/>
         </w:rPr>
-        <w:t xml:space="preserve"> all the fighter </w:t>
-      </w:r>
-      <w:proofErr w:type="gramStart"/>
-      <w:r>
-        <w:rPr>
-          <w:rFonts w:ascii="Times New Roman" w:hAnsi="Times New Roman" w:cs="Times New Roman"/>
-          <w:color w:val="000000"/>
-          <w:sz w:val="28"/>
-          <w:szCs w:val="28"/>
-          <w:shd w:val="clear" w:color="auto" w:fill="FFFFFF"/>
-        </w:rPr>
-        <w:t>pilots</w:t>
-      </w:r>
-      <w:proofErr w:type="gramEnd"/>
-      <w:r>
-        <w:rPr>
-          <w:rFonts w:ascii="Times New Roman" w:hAnsi="Times New Roman" w:cs="Times New Roman"/>
-          <w:color w:val="000000"/>
-          <w:sz w:val="28"/>
-          <w:szCs w:val="28"/>
-          <w:shd w:val="clear" w:color="auto" w:fill="FFFFFF"/>
-        </w:rPr>
-        <w:t xml:space="preserve"> missions perfectly showcase the brilliance of Maverick. </w:t>
+        <w:t xml:space="preserve"> all the fighter pilots missions perfectly showcase the brilliance of Maverick. </w:t>
       </w:r>
     </w:p>
     <w:p>
@@ -2491,16 +2370,7 @@
           <w:sz w:val="28"/>
           <w:szCs w:val="28"/>
         </w:rPr>
-        <w:t>Talk to me, Goose</w:t>
-      </w:r>
-      <w:r>
-        <w:rPr>
-          <w:rFonts w:ascii="Times New Roman" w:hAnsi="Times New Roman" w:cs="Times New Roman"/>
-          <w:color w:val="000000"/>
-          <w:sz w:val="28"/>
-          <w:szCs w:val="28"/>
-        </w:rPr>
-        <w:t>.</w:t>
+        <w:t>Talk to me, Goose.</w:t>
       </w:r>
       <w:r>
         <w:rPr>
@@ -2554,19 +2424,17 @@
           <w:sz w:val="28"/>
           <w:szCs w:val="28"/>
         </w:rPr>
-        <w:t xml:space="preserve">. As a </w:t>
-      </w:r>
-      <w:proofErr w:type="gramStart"/>
-      <w:r>
-        <w:rPr>
-          <w:rFonts w:ascii="Times New Roman" w:hAnsi="Times New Roman" w:cs="Times New Roman"/>
-          <w:color w:val="000000"/>
-          <w:sz w:val="28"/>
-          <w:szCs w:val="28"/>
-        </w:rPr>
-        <w:t>result</w:t>
-      </w:r>
-      <w:proofErr w:type="gramEnd"/>
+        <w:t>. As a result</w:t>
+      </w:r>
+      <w:r>
+        <w:rPr>
+          <w:rFonts w:ascii="Times New Roman" w:hAnsi="Times New Roman" w:cs="Times New Roman"/>
+          <w:color w:val="000000"/>
+          <w:sz w:val="28"/>
+          <w:szCs w:val="28"/>
+        </w:rPr>
+        <w:t xml:space="preserve">, </w:t>
+      </w:r>
       <w:r>
         <w:rPr>
           <w:rFonts w:ascii="Times New Roman" w:hAnsi="Times New Roman" w:cs="Times New Roman"/>
@@ -2686,27 +2554,7 @@
           <w:sz w:val="28"/>
           <w:szCs w:val="28"/>
         </w:rPr>
-        <w:t xml:space="preserve">"I'm going to hit the </w:t>
-      </w:r>
-      <w:proofErr w:type="gramStart"/>
-      <w:r>
-        <w:rPr>
-          <w:rFonts w:ascii="Times New Roman" w:hAnsi="Times New Roman" w:cs="Times New Roman"/>
-          <w:color w:val="000000"/>
-          <w:sz w:val="28"/>
-          <w:szCs w:val="28"/>
-        </w:rPr>
-        <w:t>brakes,</w:t>
-      </w:r>
-      <w:proofErr w:type="gramEnd"/>
-      <w:r>
-        <w:rPr>
-          <w:rFonts w:ascii="Times New Roman" w:hAnsi="Times New Roman" w:cs="Times New Roman"/>
-          <w:color w:val="000000"/>
-          <w:sz w:val="28"/>
-          <w:szCs w:val="28"/>
-        </w:rPr>
-        <w:t xml:space="preserve"> he'll fly right by." (Iceman, criticizing Maverick's unorthodox flying style)</w:t>
+        <w:t>"I'm going to hit the brakes, he'll fly right by." (Iceman, criticizing Maverick's unorthodox flying style)</w:t>
       </w:r>
       <w:r>
         <w:rPr>
@@ -2764,61 +2612,14 @@
         </w:rPr>
         <w:t xml:space="preserve">: </w:t>
       </w:r>
-      <w:proofErr w:type="gramStart"/>
-      <w:r>
-        <w:rPr>
-          <w:rFonts w:ascii="Times New Roman" w:hAnsi="Times New Roman" w:cs="Times New Roman"/>
-          <w:color w:val="000000"/>
-          <w:sz w:val="28"/>
-          <w:szCs w:val="28"/>
-        </w:rPr>
-        <w:t xml:space="preserve">“ </w:t>
-      </w:r>
-      <w:r>
-        <w:rPr>
-          <w:rFonts w:ascii="Times New Roman" w:hAnsi="Times New Roman" w:cs="Times New Roman"/>
-          <w:color w:val="000000"/>
-          <w:sz w:val="28"/>
-          <w:szCs w:val="28"/>
-        </w:rPr>
-        <w:t>Iceman</w:t>
-      </w:r>
-      <w:proofErr w:type="gramEnd"/>
-      <w:r>
-        <w:rPr>
-          <w:rFonts w:ascii="Times New Roman" w:hAnsi="Times New Roman" w:cs="Times New Roman"/>
-          <w:color w:val="000000"/>
-          <w:sz w:val="28"/>
-          <w:szCs w:val="28"/>
-        </w:rPr>
-        <w:t xml:space="preserve"> (addressing Mav): You!</w:t>
-      </w:r>
-      <w:r>
-        <w:rPr>
-          <w:rFonts w:ascii="Times New Roman" w:hAnsi="Times New Roman" w:cs="Times New Roman"/>
-          <w:color w:val="000000"/>
-          <w:sz w:val="28"/>
-          <w:szCs w:val="28"/>
-        </w:rPr>
-        <w:t xml:space="preserve"> </w:t>
-      </w:r>
-      <w:r>
-        <w:rPr>
-          <w:rFonts w:ascii="Times New Roman" w:hAnsi="Times New Roman" w:cs="Times New Roman"/>
-          <w:color w:val="000000"/>
-          <w:sz w:val="28"/>
-          <w:szCs w:val="28"/>
-        </w:rPr>
-        <w:t>You are still dangerous. But you can be my wingman anytime.</w:t>
-      </w:r>
-      <w:r>
-        <w:rPr>
-          <w:rFonts w:ascii="Times New Roman" w:hAnsi="Times New Roman" w:cs="Times New Roman"/>
-          <w:color w:val="000000"/>
-          <w:sz w:val="28"/>
-          <w:szCs w:val="28"/>
-        </w:rPr>
-        <w:t>”</w:t>
+      <w:r>
+        <w:rPr>
+          <w:rFonts w:ascii="Times New Roman" w:hAnsi="Times New Roman" w:cs="Times New Roman"/>
+          <w:color w:val="000000"/>
+          <w:sz w:val="28"/>
+          <w:szCs w:val="28"/>
+        </w:rPr>
+        <w:t>“ Iceman (addressing Mav): You! You are still dangerous. But you can be my wingman anytime.”</w:t>
       </w:r>
     </w:p>
     <w:p>
@@ -3566,10 +3367,7 @@
         <w:t>MiG</w:t>
       </w:r>
       <w:r>
-        <w:t xml:space="preserve"> - </w:t>
-      </w:r>
-      <w:r>
-        <w:t>a Russian fighter aircraft made by the MiG company</w:t>
+        <w:t xml:space="preserve"> - a Russian fighter aircraft made by the MiG company</w:t>
       </w:r>
     </w:p>
     <w:p>
@@ -3586,10 +3384,7 @@
         <w:t>missile lock</w:t>
       </w:r>
       <w:r>
-        <w:t xml:space="preserve"> - </w:t>
-      </w:r>
-      <w:r>
-        <w:t>Missile lock-on is when the guidance system for a missile (or its associated launch vehicle) can accurately track a target</w:t>
+        <w:t xml:space="preserve"> - Missile lock-on is when the guidance system for a missile (or its associated launch vehicle) can accurately track a target</w:t>
       </w:r>
     </w:p>
     <w:p>
@@ -3610,10 +3405,7 @@
         <w:t>call the ball</w:t>
       </w:r>
       <w:r>
-        <w:t xml:space="preserve"> – means </w:t>
-      </w:r>
-      <w:r>
-        <w:t>“Tell me when you can see the light.” Answering in the affirmative, the pilot will then “fly the ball,” so to speak, onto the flight deck.</w:t>
+        <w:t xml:space="preserve"> – means “Tell me when you can see the light.” Answering in the affirmative, the pilot will then “fly the ball,” so to speak, onto the flight deck.</w:t>
       </w:r>
     </w:p>
     <w:p>
@@ -3634,16 +3426,7 @@
         <w:t>ACM</w:t>
       </w:r>
       <w:r>
-        <w:t xml:space="preserve"> - </w:t>
-      </w:r>
-      <w:r>
-        <w:t>Air Combat Maneuverin</w:t>
-      </w:r>
-      <w:r>
-        <w:t xml:space="preserve">g </w:t>
-      </w:r>
-      <w:r>
-        <w:t>is the tactical art of moving, turning and/or situating one's fighter aircraft in order to attain a position from which an attack can be made on another aircraft.</w:t>
+        <w:t xml:space="preserve"> - Air Combat Maneuvering is the tactical art of moving, turning and/or situating one's fighter aircraft in order to attain a position from which an attack can be made on another aircraft.</w:t>
       </w:r>
     </w:p>
     <w:p>
@@ -3671,10 +3454,7 @@
         <w:t>ogfighting</w:t>
       </w:r>
       <w:r>
-        <w:t xml:space="preserve"> - </w:t>
-      </w:r>
-      <w:r>
-        <w:t>A twisting turning battle between two or more military aircraft, especially between fighters.</w:t>
+        <w:t xml:space="preserve"> - A twisting turning battle between two or more military aircraft, especially between fighters.</w:t>
       </w:r>
     </w:p>
     <w:p>
@@ -3695,28 +3475,7 @@
         <w:t>RIO</w:t>
       </w:r>
       <w:r>
-        <w:t xml:space="preserve"> - R</w:t>
-      </w:r>
-      <w:r>
-        <w:t xml:space="preserve">adar </w:t>
-      </w:r>
-      <w:r>
-        <w:t>I</w:t>
-      </w:r>
-      <w:r>
-        <w:t xml:space="preserve">ntercept </w:t>
-      </w:r>
-      <w:r>
-        <w:t>O</w:t>
-      </w:r>
-      <w:r>
-        <w:t>fficer</w:t>
-      </w:r>
-      <w:r>
-        <w:t xml:space="preserve"> - </w:t>
-      </w:r>
-      <w:r>
-        <w:t>the air flight officer involved in air operations and weapons systems</w:t>
+        <w:t xml:space="preserve"> - Radar Intercept Officer - the air flight officer involved in air operations and weapons systems</w:t>
       </w:r>
     </w:p>
     <w:p>
@@ -3737,10 +3496,7 @@
         <w:t>aircraft canopy</w:t>
       </w:r>
       <w:r>
-        <w:t xml:space="preserve"> - </w:t>
-      </w:r>
-      <w:r>
-        <w:t>is the transparent enclosure over the cockpit of some types of aircraft</w:t>
+        <w:t xml:space="preserve"> - is the transparent enclosure over the cockpit of some types of aircraft</w:t>
       </w:r>
     </w:p>
     <w:p>
@@ -3761,10 +3517,7 @@
         <w:t>hard-deck</w:t>
       </w:r>
       <w:r>
-        <w:t xml:space="preserve"> - </w:t>
-      </w:r>
-      <w:r>
-        <w:t>was slang for an altitude (10,000 feet or so) that represented ground level during flight training exercises</w:t>
+        <w:t xml:space="preserve"> - was slang for an altitude (10,000 feet or so) that represented ground level during flight training exercises</w:t>
       </w:r>
     </w:p>
     <w:p>
@@ -3785,10 +3538,7 @@
         <w:t>fly-by</w:t>
       </w:r>
       <w:r>
-        <w:t xml:space="preserve"> - t</w:t>
-      </w:r>
-      <w:r>
-        <w:t>o pass quickly, as of a moving object or an interval of time</w:t>
+        <w:t xml:space="preserve"> - to pass quickly, as of a moving object or an interval of time</w:t>
       </w:r>
     </w:p>
     <w:p>
@@ -3809,10 +3559,7 @@
         <w:t>security clearance</w:t>
       </w:r>
       <w:r>
-        <w:t xml:space="preserve"> - </w:t>
-      </w:r>
-      <w:r>
-        <w:t>official permission for someone to have access to classified information.</w:t>
+        <w:t xml:space="preserve"> - official permission for someone to have access to classified information.</w:t>
       </w:r>
     </w:p>
     <w:p>
@@ -5212,6 +4959,7 @@
   <w:style w:type="character" w:default="1" w:styleId="DefaultParagraphFont">
     <w:name w:val="Default Paragraph Font"/>
     <w:uiPriority w:val="1"/>
+    <w:semiHidden/>
     <w:unhideWhenUsed/>
   </w:style>
   <w:style w:type="table" w:default="1" w:styleId="TableNormal">

</xml_diff>